<commit_message>
Create app icon & update Concept
</commit_message>
<xml_diff>
--- a/TP1 - Fase 1/Parte 1 - Conceito/Conceito.docx
+++ b/TP1 - Fase 1/Parte 1 - Conceito/Conceito.docx
@@ -201,7 +201,7 @@
           <w:sz w:val="32"/>
           <w:szCs w:val="32"/>
         </w:rPr>
-        <w:t>BATALHA DAS TERRAS</w:t>
+        <w:t>RECLAIM PORTUGAL</w:t>
       </w:r>
     </w:p>
     <w:p>
@@ -535,7 +535,7 @@
         <w:t xml:space="preserve"> </w:t>
       </w:r>
       <w:r>
-        <w:t>Batalha das Terras</w:t>
+        <w:t>Reclaim Portugal</w:t>
       </w:r>
     </w:p>
     <w:p>
@@ -575,31 +575,6 @@
       </w:r>
       <w:r>
         <w:t xml:space="preserve"> </w:t>
-      </w:r>
-    </w:p>
-    <w:p>
-      <w:pPr>
-        <w:rPr>
-          <w:color w:val="FF0000"/>
-        </w:rPr>
-      </w:pPr>
-      <w:r>
-        <w:rPr>
-          <w:color w:val="FF0000"/>
-        </w:rPr>
-        <w:t xml:space="preserve">Existirá um menu de história onde serão disponibilizadas informações culturais, sobre distritos e monumentos, onde depois, poderão </w:t>
-      </w:r>
-      <w:r>
-        <w:rPr>
-          <w:color w:val="FF0000"/>
-        </w:rPr>
-        <w:t xml:space="preserve">ser </w:t>
-      </w:r>
-      <w:r>
-        <w:rPr>
-          <w:color w:val="FF0000"/>
-        </w:rPr>
-        <w:t>aplicar no jogo.</w:t>
       </w:r>
     </w:p>
     <w:p>
@@ -651,6 +626,11 @@
       </w:r>
       <w:r>
         <w:t xml:space="preserve"> outros jogadores ao selecionar no mapa.</w:t>
+      </w:r>
+    </w:p>
+    <w:p>
+      <w:r>
+        <w:t>Por fim, o jogo terá um segundo mapa interativo, que permite consultar o progresso do utilizador no jogo sob a forma de domínio de conhecimentos sobre cada região. Dividindo o mapa pelas principais regiões nacionais, cada uma apresentada com um valor em percentagem correspondente ao domínio da região em questão. Este valor irá variar, consoante a taxa de sucesso ao responder às perguntas relacionadas com aquela região especifica. Adicionalmente, ao navegar para uma região, serão mostrados factos locais ao utilizador, convidando o utilizador a conhecer as regiões cujo seu domínio de conhecimentos seja menor.</w:t>
       </w:r>
     </w:p>
     <w:p>
@@ -714,6 +694,7 @@
           <w:b/>
           <w:bCs/>
         </w:rPr>
+        <w:lastRenderedPageBreak/>
         <w:t xml:space="preserve">Público-alvo: </w:t>
       </w:r>
       <w:r>
@@ -721,6 +702,9 @@
       </w:r>
       <w:r>
         <w:t>jovens adultos</w:t>
+      </w:r>
+      <w:r>
+        <w:t xml:space="preserve"> com desejo de explorar o seu país e adquirir conhecimentos duma forma divertida.</w:t>
       </w:r>
     </w:p>
     <w:p>
@@ -788,7 +772,6 @@
           <w:b/>
           <w:bCs/>
         </w:rPr>
-        <w:lastRenderedPageBreak/>
         <w:t>Acelerómetro</w:t>
       </w:r>
       <w:r>
@@ -836,10 +819,10 @@
           <w:b/>
           <w:bCs/>
         </w:rPr>
-        <w:t xml:space="preserve">– </w:t>
-      </w:r>
-      <w:r>
-        <w:t>pequena bussola no canto do ecrã para auxiliar o mapa</w:t>
+        <w:t>–</w:t>
+      </w:r>
+      <w:r>
+        <w:t xml:space="preserve"> indicação da orientação atual do utilizador relativamente ao mapa</w:t>
       </w:r>
       <w:r>
         <w:t>;</w:t>
@@ -983,31 +966,13 @@
       <w:r>
         <w:t xml:space="preserve">Permite alterar o esquema de cores (e.g. </w:t>
       </w:r>
-      <w:proofErr w:type="spellStart"/>
       <w:r>
         <w:rPr>
           <w:i/>
           <w:iCs/>
         </w:rPr>
-        <w:t>dark</w:t>
-      </w:r>
-      <w:proofErr w:type="spellEnd"/>
-      <w:r>
-        <w:rPr>
-          <w:i/>
-          <w:iCs/>
-        </w:rPr>
-        <w:t xml:space="preserve"> </w:t>
-      </w:r>
-      <w:proofErr w:type="spellStart"/>
-      <w:r>
-        <w:rPr>
-          <w:i/>
-          <w:iCs/>
-        </w:rPr>
-        <w:t>theme</w:t>
-      </w:r>
-      <w:proofErr w:type="spellEnd"/>
+        <w:t>dark theme</w:t>
+      </w:r>
       <w:r>
         <w:t>)</w:t>
       </w:r>
@@ -1030,7 +995,6 @@
         <w:t>definir o idioma da aplicação entre inglês e português.</w:t>
       </w:r>
     </w:p>
-    <w:p/>
     <w:p>
       <w:pPr>
         <w:rPr>
@@ -1074,13 +1038,8 @@
           <w:bCs/>
         </w:rPr>
       </w:pPr>
-      <w:proofErr w:type="gramStart"/>
-      <w:r>
-        <w:t>As perguntas de cada ronda</w:t>
-      </w:r>
-      <w:proofErr w:type="gramEnd"/>
-      <w:r>
-        <w:t xml:space="preserve"> são geradas aleatoriamente em função da classificação do jogador</w:t>
+      <w:r>
+        <w:t>As perguntas de cada ronda são geradas aleatoriamente em função da classificação do jogador</w:t>
       </w:r>
       <w:r>
         <w:t>;</w:t>
@@ -1208,11 +1167,60 @@
       </w:r>
     </w:p>
     <w:p>
-      <w:r>
-        <w:rPr>
-          <w:b/>
-          <w:bCs/>
-        </w:rPr>
+      <w:pPr>
+        <w:pStyle w:val="PargrafodaLista"/>
+        <w:numPr>
+          <w:ilvl w:val="0"/>
+          <w:numId w:val="6"/>
+        </w:numPr>
+        <w:rPr>
+          <w:b/>
+          <w:bCs/>
+        </w:rPr>
+      </w:pPr>
+      <w:r>
+        <w:t>Dispõe de dois modos de jogo:</w:t>
+      </w:r>
+    </w:p>
+    <w:p>
+      <w:pPr>
+        <w:pStyle w:val="PargrafodaLista"/>
+        <w:numPr>
+          <w:ilvl w:val="1"/>
+          <w:numId w:val="6"/>
+        </w:numPr>
+        <w:rPr>
+          <w:b/>
+          <w:bCs/>
+        </w:rPr>
+      </w:pPr>
+      <w:r>
+        <w:t>Conhecer Portugal: perguntas aleatórias sobre todas as regiões portuguesas;</w:t>
+      </w:r>
+    </w:p>
+    <w:p>
+      <w:pPr>
+        <w:pStyle w:val="PargrafodaLista"/>
+        <w:numPr>
+          <w:ilvl w:val="1"/>
+          <w:numId w:val="6"/>
+        </w:numPr>
+        <w:rPr>
+          <w:b/>
+          <w:bCs/>
+        </w:rPr>
+      </w:pPr>
+      <w:r>
+        <w:t>Viaja pela região: perguntas apenas relacionadas com a região que o utilizador selecionar.</w:t>
+      </w:r>
+    </w:p>
+    <w:p>
+      <w:r>
+        <w:rPr>
+          <w:b/>
+          <w:bCs/>
+        </w:rPr>
+        <w:lastRenderedPageBreak/>
         <w:t xml:space="preserve">Vantagens ao usar a aplicação: </w:t>
       </w:r>
     </w:p>
@@ -1292,7 +1300,6 @@
           <w:b/>
           <w:bCs/>
         </w:rPr>
-        <w:lastRenderedPageBreak/>
         <w:t>Originalidade:</w:t>
       </w:r>
       <w:r>
@@ -1306,23 +1313,75 @@
         <w:t>a</w:t>
       </w:r>
       <w:r>
-        <w:t xml:space="preserve"> originalidade da nossa aplicação, está relacionada com a forma dinâmica e interativa em como o utilizador pode assimilar informação pertinente e curiosidades sobre o território nacional.</w:t>
+        <w:t xml:space="preserve"> originalidade da nossa aplicação, está relacionada com a forma dinâmica e interativa em como o utilizador pode assimilar informação pertinente e curiosidades sobre o território </w:t>
+      </w:r>
+      <w:r>
+        <w:t>nacional.</w:t>
       </w:r>
       <w:r>
         <w:t xml:space="preserve"> </w:t>
       </w:r>
       <w:r>
+        <w:t>Nas principais aplicações semelhantes</w:t>
+      </w:r>
+      <w:r>
+        <w:t xml:space="preserve">, não existe a possibilidade de conhecer factos sobre </w:t>
+      </w:r>
+      <w:r>
+        <w:t>regiões</w:t>
+      </w:r>
+      <w:r>
+        <w:t xml:space="preserve"> e monumentos antes de responder aos questionários.</w:t>
+      </w:r>
+    </w:p>
+    <w:p>
+      <w:pPr>
         <w:rPr>
           <w:color w:val="FF0000"/>
         </w:rPr>
-        <w:t>Noutras aplicações, não existe a possibilidade de conhecer factos sobre distritos e monumentos antes de responder aos questionários. A nossa aplicação não se centra apenas na competitividade entre utilizadores, mas também tem a vantagem de dar ao utilizador a possibilidade de adquirir cultura enquanto se diverte com os seus amigos.</w:t>
-      </w:r>
-    </w:p>
-    <w:p>
-      <w:pPr>
-        <w:rPr>
-          <w:b/>
-          <w:bCs/>
+      </w:pPr>
+      <w:r>
+        <w:rPr>
+          <w:b/>
+          <w:bCs/>
+        </w:rPr>
+        <w:t xml:space="preserve">Principais vantagens: </w:t>
+      </w:r>
+      <w:r>
+        <w:t xml:space="preserve">A nossa aplicação não se centra apenas na competitividade entre utilizadores, mas também </w:t>
+      </w:r>
+      <w:r>
+        <w:t>dá</w:t>
+      </w:r>
+      <w:r>
+        <w:t xml:space="preserve"> ao utilizador a possibilidade de </w:t>
+      </w:r>
+      <w:r>
+        <w:t>aumentar o seu nível de</w:t>
+      </w:r>
+      <w:r>
+        <w:t xml:space="preserve"> cultura </w:t>
+      </w:r>
+      <w:r>
+        <w:t xml:space="preserve">geral, </w:t>
+      </w:r>
+      <w:r>
+        <w:t xml:space="preserve">enquanto se diverte </w:t>
+      </w:r>
+      <w:r>
+        <w:t xml:space="preserve">sozinho ou </w:t>
+      </w:r>
+      <w:r>
+        <w:t>com os amigos.</w:t>
+      </w:r>
+      <w:r>
+        <w:t xml:space="preserve"> Assim como, fomentar o interesse do utilizador a visitar uma determinada região e/ou ponto de interesse.</w:t>
+      </w:r>
+    </w:p>
+    <w:p>
+      <w:pPr>
+        <w:rPr>
+          <w:color w:val="FF0000"/>
         </w:rPr>
       </w:pPr>
     </w:p>
@@ -1502,11 +1561,9 @@
                             <w:pPr>
                               <w:jc w:val="center"/>
                             </w:pPr>
-                            <w:proofErr w:type="spellStart"/>
                             <w:r>
                               <w:t>QuizzLand</w:t>
                             </w:r>
-                            <w:proofErr w:type="spellEnd"/>
                           </w:p>
                         </w:txbxContent>
                       </wps:txbx>
@@ -1537,9 +1594,11 @@
                       <w:pPr>
                         <w:jc w:val="center"/>
                       </w:pPr>
+                      <w:proofErr w:type="spellStart"/>
                       <w:r>
                         <w:t>QuizzLand</w:t>
                       </w:r>
+                      <w:proofErr w:type="spellEnd"/>
                     </w:p>
                   </w:txbxContent>
                 </v:textbox>
@@ -1603,13 +1662,8 @@
                             <w:pPr>
                               <w:jc w:val="center"/>
                             </w:pPr>
-                            <w:proofErr w:type="spellStart"/>
                             <w:r>
-                              <w:t>Trivia</w:t>
-                            </w:r>
-                            <w:proofErr w:type="spellEnd"/>
-                            <w:r>
-                              <w:t xml:space="preserve"> 360</w:t>
+                              <w:t>Trivia 360</w:t>
                             </w:r>
                           </w:p>
                         </w:txbxContent>
@@ -1641,8 +1695,13 @@
                       <w:pPr>
                         <w:jc w:val="center"/>
                       </w:pPr>
+                      <w:proofErr w:type="spellStart"/>
                       <w:r>
-                        <w:t>Trivia 360</w:t>
+                        <w:t>Trivia</w:t>
+                      </w:r>
+                      <w:proofErr w:type="spellEnd"/>
+                      <w:r>
+                        <w:t xml:space="preserve"> 360</w:t>
                       </w:r>
                     </w:p>
                   </w:txbxContent>
@@ -2030,7 +2089,7 @@
   <w:abstractNum w:abstractNumId="2" w15:restartNumberingAfterBreak="0">
     <w:nsid w:val="3D413005"/>
     <w:multiLevelType w:val="hybridMultilevel"/>
-    <w:tmpl w:val="C13C982A"/>
+    <w:tmpl w:val="9196BF4A"/>
     <w:lvl w:ilvl="0" w:tplc="08160001">
       <w:start w:val="1"/>
       <w:numFmt w:val="bullet"/>
@@ -2043,16 +2102,16 @@
         <w:rFonts w:ascii="Symbol" w:hAnsi="Symbol" w:hint="default"/>
       </w:rPr>
     </w:lvl>
-    <w:lvl w:ilvl="1" w:tplc="08160003" w:tentative="1">
-      <w:start w:val="1"/>
-      <w:numFmt w:val="bullet"/>
-      <w:lvlText w:val="o"/>
+    <w:lvl w:ilvl="1" w:tplc="08160005">
+      <w:start w:val="1"/>
+      <w:numFmt w:val="bullet"/>
+      <w:lvlText w:val=""/>
       <w:lvlJc w:val="left"/>
       <w:pPr>
         <w:ind w:left="1440" w:hanging="360"/>
       </w:pPr>
       <w:rPr>
-        <w:rFonts w:ascii="Courier New" w:hAnsi="Courier New" w:cs="Courier New" w:hint="default"/>
+        <w:rFonts w:ascii="Wingdings" w:hAnsi="Wingdings" w:hint="default"/>
       </w:rPr>
     </w:lvl>
     <w:lvl w:ilvl="2" w:tplc="08160005" w:tentative="1">

</xml_diff>